<commit_message>
docst: TP3 adicionado links e imagem
</commit_message>
<xml_diff>
--- a/TP3/documentos/samuel_hermany_DR3_TP3.docx
+++ b/TP3/documentos/samuel_hermany_DR3_TP3.docx
@@ -5075,6 +5075,16 @@
         <w:t>Implemente uma aplicação seguindo os princípios reativos, adicione persistência usando o Spring Data JDBC, use o cliente WebClient para fazer as requisições HTTP e faça os testes usando Testcontainers.</w:t>
       </w:r>
     </w:p>
+    <w:p>
+      <w:hyperlink r:id="rId8" w:history="1">
+        <w:r>
+          <w:rPr>
+            <w:rStyle w:val="Hyperlink"/>
+          </w:rPr>
+          <w:t>https://github.com/faculdade-infnet/V-2-Microsservicos-e-Spring-Cloud/tree/main/TP3/TP3-projeto</w:t>
+        </w:r>
+      </w:hyperlink>
+    </w:p>
     <w:p/>
     <w:p>
       <w:pPr>
@@ -5085,6 +5095,17 @@
         <w:t>Para a aplicação solicitada, vocês devem usar o conceito de microsserviços e seus principais recursos, como Docker e Kubernetes.</w:t>
       </w:r>
     </w:p>
+    <w:p>
+      <w:hyperlink r:id="rId9" w:history="1">
+        <w:r>
+          <w:rPr>
+            <w:rStyle w:val="Hyperlink"/>
+          </w:rPr>
+          <w:t>https://github.com/faculdade-infnet/V-2-Microsservicos-e-Spring-Cloud/tree/main/TP3/TP3-projeto</w:t>
+        </w:r>
+      </w:hyperlink>
+    </w:p>
+    <w:p/>
     <w:p/>
     <w:p>
       <w:r>
@@ -5107,7 +5128,7 @@
                     <pic:cNvPicPr/>
                   </pic:nvPicPr>
                   <pic:blipFill>
-                    <a:blip r:embed="rId8"/>
+                    <a:blip r:embed="rId10"/>
                     <a:stretch>
                       <a:fillRect/>
                     </a:stretch>

</xml_diff>